<commit_message>
created csv of sermons_df
</commit_message>
<xml_diff>
--- a/sermon_scraper/sermons-en/Enjoy, Waste not.docx
+++ b/sermon_scraper/sermons-en/Enjoy, Waste not.docx
@@ -1,6 +1,6 @@
 
 <file path=word/document.xml><?xml version="1.0" encoding="utf-8"?>
-<w:document xmlns:wpc="http://schemas.microsoft.com/office/word/2010/wordprocessingCanvas" xmlns:cx="http://schemas.microsoft.com/office/drawing/2014/chartex" xmlns:cx1="http://schemas.microsoft.com/office/drawing/2015/9/8/chartex" xmlns:mc="http://schemas.openxmlformats.org/markup-compatibility/2006" xmlns:o="urn:schemas-microsoft-com:office:office" xmlns:r="http://schemas.openxmlformats.org/officeDocument/2006/relationships" xmlns:m="http://schemas.openxmlformats.org/officeDocument/2006/math" xmlns:v="urn:schemas-microsoft-com:vml" xmlns:wp14="http://schemas.microsoft.com/office/word/2010/wordprocessingDrawing" xmlns:wp="http://schemas.openxmlformats.org/drawingml/2006/wordprocessingDrawing" xmlns:w10="urn:schemas-microsoft-com:office:word" xmlns:w="http://schemas.openxmlformats.org/wordprocessingml/2006/main" xmlns:w14="http://schemas.microsoft.com/office/word/2010/wordml" xmlns:w15="http://schemas.microsoft.com/office/word/2012/wordml" xmlns:w16se="http://schemas.microsoft.com/office/word/2015/wordml/symex" xmlns:wpg="http://schemas.microsoft.com/office/word/2010/wordprocessingGroup" xmlns:wpi="http://schemas.microsoft.com/office/word/2010/wordprocessingInk" xmlns:wne="http://schemas.microsoft.com/office/word/2006/wordml" xmlns:wps="http://schemas.microsoft.com/office/word/2010/wordprocessingShape" mc:Ignorable="w14 w15 w16se wp14">
+<w:document xmlns:wpc="http://schemas.microsoft.com/office/word/2010/wordprocessingCanvas" xmlns:cx="http://schemas.microsoft.com/office/drawing/2014/chartex" xmlns:cx1="http://schemas.microsoft.com/office/drawing/2015/9/8/chartex" xmlns:cx2="http://schemas.microsoft.com/office/drawing/2015/10/21/chartex" xmlns:cx3="http://schemas.microsoft.com/office/drawing/2016/5/9/chartex" xmlns:cx4="http://schemas.microsoft.com/office/drawing/2016/5/10/chartex" xmlns:cx5="http://schemas.microsoft.com/office/drawing/2016/5/11/chartex" xmlns:cx6="http://schemas.microsoft.com/office/drawing/2016/5/12/chartex" xmlns:cx7="http://schemas.microsoft.com/office/drawing/2016/5/13/chartex" xmlns:cx8="http://schemas.microsoft.com/office/drawing/2016/5/14/chartex" xmlns:mc="http://schemas.openxmlformats.org/markup-compatibility/2006" xmlns:aink="http://schemas.microsoft.com/office/drawing/2016/ink" xmlns:am3d="http://schemas.microsoft.com/office/drawing/2017/model3d" xmlns:o="urn:schemas-microsoft-com:office:office" xmlns:r="http://schemas.openxmlformats.org/officeDocument/2006/relationships" xmlns:m="http://schemas.openxmlformats.org/officeDocument/2006/math" xmlns:v="urn:schemas-microsoft-com:vml" xmlns:wp14="http://schemas.microsoft.com/office/word/2010/wordprocessingDrawing" xmlns:wp="http://schemas.openxmlformats.org/drawingml/2006/wordprocessingDrawing" xmlns:w10="urn:schemas-microsoft-com:office:word" xmlns:w="http://schemas.openxmlformats.org/wordprocessingml/2006/main" xmlns:w14="http://schemas.microsoft.com/office/word/2010/wordml" xmlns:w15="http://schemas.microsoft.com/office/word/2012/wordml" xmlns:w16cex="http://schemas.microsoft.com/office/word/2018/wordml/cex" xmlns:w16cid="http://schemas.microsoft.com/office/word/2016/wordml/cid" xmlns:w16="http://schemas.microsoft.com/office/word/2018/wordml" xmlns:w16se="http://schemas.microsoft.com/office/word/2015/wordml/symex" xmlns:wpg="http://schemas.microsoft.com/office/word/2010/wordprocessingGroup" xmlns:wpi="http://schemas.microsoft.com/office/word/2010/wordprocessingInk" xmlns:wne="http://schemas.microsoft.com/office/word/2006/wordml" xmlns:wps="http://schemas.microsoft.com/office/word/2010/wordprocessingShape" mc:Ignorable="w14 w15 w16se w16cid w16 w16cex wp14">
   <w:body>
     <w:p>
       <w:pPr>
@@ -15,7 +15,6 @@
           <w:lang w:val="en-US"/>
         </w:rPr>
       </w:pPr>
-      <w:proofErr w:type="gramStart"/>
       <w:r>
         <w:rPr>
           <w:rFonts w:asciiTheme="majorBidi" w:hAnsiTheme="majorBidi" w:cstheme="majorBidi"/>
@@ -44,48 +43,29 @@
           <w:szCs w:val="24"/>
           <w:lang w:val="en-US"/>
         </w:rPr>
-        <w:t>:</w:t>
-      </w:r>
-      <w:proofErr w:type="gramEnd"/>
-      <w:r>
-        <w:rPr>
-          <w:rFonts w:asciiTheme="majorBidi" w:hAnsiTheme="majorBidi" w:cstheme="majorBidi"/>
-          <w:b/>
-          <w:bCs/>
-          <w:szCs w:val="24"/>
-          <w:lang w:val="en-US"/>
-        </w:rPr>
-        <w:t xml:space="preserve"> </w:t>
-      </w:r>
-      <w:r>
-        <w:rPr>
-          <w:rFonts w:asciiTheme="majorBidi" w:hAnsiTheme="majorBidi" w:cstheme="majorBidi"/>
-          <w:b/>
-          <w:bCs/>
-          <w:szCs w:val="24"/>
-          <w:lang w:val="en-US"/>
-        </w:rPr>
-        <w:t xml:space="preserve">June </w:t>
-      </w:r>
-      <w:r>
-        <w:rPr>
-          <w:rFonts w:asciiTheme="majorBidi" w:hAnsiTheme="majorBidi" w:cstheme="majorBidi"/>
-          <w:b/>
-          <w:bCs/>
-          <w:szCs w:val="24"/>
-          <w:lang w:val="en-US"/>
-        </w:rPr>
-        <w:t>8</w:t>
-      </w:r>
-      <w:r>
-        <w:rPr>
-          <w:rFonts w:asciiTheme="majorBidi" w:hAnsiTheme="majorBidi" w:cstheme="majorBidi"/>
-          <w:b/>
-          <w:bCs/>
-          <w:szCs w:val="24"/>
-          <w:lang w:val="en-US"/>
-        </w:rPr>
-        <w:t xml:space="preserve">, </w:t>
+        <w:t>: 8</w:t>
+      </w:r>
+      <w:r>
+        <w:rPr>
+          <w:rFonts w:asciiTheme="majorBidi" w:hAnsiTheme="majorBidi" w:cstheme="majorBidi"/>
+          <w:b/>
+          <w:bCs/>
+          <w:szCs w:val="24"/>
+          <w:lang w:val="en-US"/>
+        </w:rPr>
+        <w:t>.</w:t>
+      </w:r>
+      <w:bookmarkStart w:id="0" w:name="_GoBack"/>
+      <w:bookmarkEnd w:id="0"/>
+      <w:r>
+        <w:rPr>
+          <w:rFonts w:asciiTheme="majorBidi" w:hAnsiTheme="majorBidi" w:cstheme="majorBidi"/>
+          <w:b/>
+          <w:bCs/>
+          <w:szCs w:val="24"/>
+          <w:lang w:val="en-US"/>
+        </w:rPr>
+        <w:t>06.</w:t>
       </w:r>
       <w:r>
         <w:rPr>
@@ -119,7 +99,7 @@
           <w:lang w:eastAsia="tr-TR"/>
         </w:rPr>
         <w:drawing>
-          <wp:inline distT="0" distB="0" distL="0" distR="0" wp14:anchorId="16AC40E2" wp14:editId="6941CBCE">
+          <wp:inline distT="0" distB="0" distL="0" distR="0" wp14:anchorId="281506EF" wp14:editId="49B7D2F8">
             <wp:extent cx="3343275" cy="1647825"/>
             <wp:effectExtent l="0" t="0" r="9525" b="9525"/>
             <wp:docPr id="1" name="Resim 1" descr="C:\Users\msait.bozkaplan\AppData\Local\Microsoft\Windows\INetCache\Content.Word\serlevha.jpg"/>
@@ -136,7 +116,7 @@
                     </pic:cNvPicPr>
                   </pic:nvPicPr>
                   <pic:blipFill>
-                    <a:blip r:embed="rId7">
+                    <a:blip r:embed="rId11">
                       <a:extLst>
                         <a:ext uri="{28A0092B-C50C-407E-A947-70E740481C1C}">
                           <a14:useLocalDpi xmlns:a14="http://schemas.microsoft.com/office/drawing/2010/main" val="0"/>
@@ -309,7 +289,6 @@
         <w:t xml:space="preserve">) dropped by his dear relative, </w:t>
       </w:r>
       <w:proofErr w:type="spellStart"/>
-      <w:proofErr w:type="gramStart"/>
       <w:r>
         <w:rPr>
           <w:rFonts w:ascii="Times New Roman" w:eastAsia="Calibri" w:hAnsi="Times New Roman" w:cs="Times New Roman"/>
@@ -329,7 +308,6 @@
         <w:t>d</w:t>
       </w:r>
       <w:proofErr w:type="spellEnd"/>
-      <w:proofErr w:type="gramEnd"/>
       <w:r>
         <w:rPr>
           <w:rFonts w:ascii="Times New Roman" w:eastAsia="Calibri" w:hAnsi="Times New Roman" w:cs="Times New Roman"/>
@@ -360,7 +338,6 @@
         <w:t xml:space="preserve">. </w:t>
       </w:r>
       <w:proofErr w:type="spellStart"/>
-      <w:proofErr w:type="gramStart"/>
       <w:r>
         <w:rPr>
           <w:rFonts w:ascii="Times New Roman" w:eastAsia="Calibri" w:hAnsi="Times New Roman" w:cs="Times New Roman"/>
@@ -371,7 +348,6 @@
         <w:t>Sa’d</w:t>
       </w:r>
       <w:proofErr w:type="spellEnd"/>
-      <w:proofErr w:type="gramEnd"/>
       <w:r>
         <w:rPr>
           <w:rFonts w:ascii="Times New Roman" w:eastAsia="Calibri" w:hAnsi="Times New Roman" w:cs="Times New Roman"/>
@@ -381,34 +357,25 @@
         </w:rPr>
         <w:t xml:space="preserve"> </w:t>
       </w:r>
-      <w:r>
-        <w:rPr>
-          <w:rFonts w:ascii="Times New Roman" w:eastAsia="Calibri" w:hAnsi="Times New Roman" w:cs="Times New Roman"/>
-          <w:sz w:val="24"/>
-          <w:szCs w:val="24"/>
-          <w:lang w:val="en-US"/>
-        </w:rPr>
-        <w:t xml:space="preserve">was performing ablution at that moment. He </w:t>
-      </w:r>
-      <w:proofErr w:type="gramStart"/>
-      <w:r>
-        <w:rPr>
-          <w:rFonts w:ascii="Times New Roman" w:eastAsia="Calibri" w:hAnsi="Times New Roman" w:cs="Times New Roman"/>
-          <w:sz w:val="24"/>
-          <w:szCs w:val="24"/>
-          <w:lang w:val="en-US"/>
-        </w:rPr>
-        <w:t>must, apparently, have used</w:t>
-      </w:r>
-      <w:proofErr w:type="gramEnd"/>
-      <w:r>
-        <w:rPr>
-          <w:rFonts w:ascii="Times New Roman" w:eastAsia="Calibri" w:hAnsi="Times New Roman" w:cs="Times New Roman"/>
-          <w:sz w:val="24"/>
-          <w:szCs w:val="24"/>
-          <w:lang w:val="en-US"/>
-        </w:rPr>
-        <w:t xml:space="preserve"> much water, so </w:t>
+      <w:proofErr w:type="spellStart"/>
+      <w:r>
+        <w:rPr>
+          <w:rFonts w:ascii="Times New Roman" w:eastAsia="Calibri" w:hAnsi="Times New Roman" w:cs="Times New Roman"/>
+          <w:sz w:val="24"/>
+          <w:szCs w:val="24"/>
+          <w:lang w:val="en-US"/>
+        </w:rPr>
+        <w:t xml:space="preserve">was </w:t>
+      </w:r>
+      <w:proofErr w:type="spellEnd"/>
+      <w:r>
+        <w:rPr>
+          <w:rFonts w:ascii="Times New Roman" w:eastAsia="Calibri" w:hAnsi="Times New Roman" w:cs="Times New Roman"/>
+          <w:sz w:val="24"/>
+          <w:szCs w:val="24"/>
+          <w:lang w:val="en-US"/>
+        </w:rPr>
+        <w:t xml:space="preserve">performing ablution at that moment. He must, apparently, have used much water, so </w:t>
       </w:r>
       <w:r>
         <w:rPr>
@@ -504,7 +471,6 @@
         <w:t xml:space="preserve"> </w:t>
       </w:r>
       <w:proofErr w:type="spellStart"/>
-      <w:proofErr w:type="gramStart"/>
       <w:r>
         <w:rPr>
           <w:rFonts w:ascii="Times New Roman" w:eastAsia="Calibri" w:hAnsi="Times New Roman" w:cs="Times New Roman"/>
@@ -515,7 +481,6 @@
         <w:t>Sa’d</w:t>
       </w:r>
       <w:proofErr w:type="spellEnd"/>
-      <w:proofErr w:type="gramEnd"/>
       <w:r>
         <w:rPr>
           <w:rFonts w:ascii="Times New Roman" w:eastAsia="Calibri" w:hAnsi="Times New Roman" w:cs="Times New Roman"/>
@@ -676,7 +641,7 @@
       </w:r>
       <w:r>
         <w:rPr>
-          <w:rStyle w:val="SonnotBavurusu"/>
+          <w:rStyle w:val="EndnoteReference"/>
           <w:rFonts w:ascii="Times New Roman" w:eastAsia="Calibri" w:hAnsi="Times New Roman" w:cs="Times New Roman"/>
           <w:b/>
           <w:sz w:val="24"/>
@@ -897,27 +862,7 @@
           <w:szCs w:val="24"/>
           <w:lang w:val="en-US"/>
         </w:rPr>
-        <w:t xml:space="preserve">purpose of creation. It is also to disrespect Allah Almighty’s attribution of </w:t>
-      </w:r>
-      <w:proofErr w:type="spellStart"/>
-      <w:r>
-        <w:rPr>
-          <w:rFonts w:ascii="Times New Roman" w:eastAsia="Calibri" w:hAnsi="Times New Roman" w:cs="Times New Roman"/>
-          <w:sz w:val="24"/>
-          <w:szCs w:val="24"/>
-          <w:lang w:val="en-US"/>
-        </w:rPr>
-        <w:t>Razzaq</w:t>
-      </w:r>
-      <w:proofErr w:type="spellEnd"/>
-      <w:r>
-        <w:rPr>
-          <w:rFonts w:ascii="Times New Roman" w:eastAsia="Calibri" w:hAnsi="Times New Roman" w:cs="Times New Roman"/>
-          <w:sz w:val="24"/>
-          <w:szCs w:val="24"/>
-          <w:lang w:val="en-US"/>
-        </w:rPr>
-        <w:t xml:space="preserve"> – the Sustainer. </w:t>
+        <w:t xml:space="preserve">purpose of creation. It is also to disrespect Allah Almighty’s attribution of Razzaq – the Sustainer. </w:t>
       </w:r>
     </w:p>
     <w:p>
@@ -1029,27 +974,7 @@
           <w:szCs w:val="24"/>
           <w:lang w:val="en-US"/>
         </w:rPr>
-        <w:t xml:space="preserve">. While the oppressed people struggle even in want of </w:t>
-      </w:r>
-      <w:proofErr w:type="gramStart"/>
-      <w:r>
-        <w:rPr>
-          <w:rFonts w:ascii="Times New Roman" w:eastAsia="Calibri" w:hAnsi="Times New Roman" w:cs="Times New Roman"/>
-          <w:sz w:val="24"/>
-          <w:szCs w:val="24"/>
-          <w:lang w:val="en-US"/>
-        </w:rPr>
-        <w:t>basic necessities</w:t>
-      </w:r>
-      <w:proofErr w:type="gramEnd"/>
-      <w:r>
-        <w:rPr>
-          <w:rFonts w:ascii="Times New Roman" w:eastAsia="Calibri" w:hAnsi="Times New Roman" w:cs="Times New Roman"/>
-          <w:sz w:val="24"/>
-          <w:szCs w:val="24"/>
-          <w:lang w:val="en-US"/>
-        </w:rPr>
-        <w:t xml:space="preserve"> like bread and water, it is </w:t>
+        <w:t xml:space="preserve">. While the oppressed people struggle even in want of basic necessities like bread and water, it is </w:t>
       </w:r>
       <w:r>
         <w:rPr>
@@ -1208,27 +1133,7 @@
           <w:szCs w:val="24"/>
           <w:lang w:val="en-US"/>
         </w:rPr>
-        <w:t xml:space="preserve"> they </w:t>
-      </w:r>
-      <w:proofErr w:type="gramStart"/>
-      <w:r>
-        <w:rPr>
-          <w:rFonts w:ascii="Times New Roman" w:eastAsia="Calibri" w:hAnsi="Times New Roman" w:cs="Times New Roman"/>
-          <w:sz w:val="24"/>
-          <w:szCs w:val="24"/>
-          <w:lang w:val="en-US"/>
-        </w:rPr>
-        <w:t>were created</w:t>
-      </w:r>
-      <w:proofErr w:type="gramEnd"/>
-      <w:r>
-        <w:rPr>
-          <w:rFonts w:ascii="Times New Roman" w:eastAsia="Calibri" w:hAnsi="Times New Roman" w:cs="Times New Roman"/>
-          <w:sz w:val="24"/>
-          <w:szCs w:val="24"/>
-          <w:lang w:val="en-US"/>
-        </w:rPr>
-        <w:t xml:space="preserve"> and for what purpose they should spend their life. It is failure to bring </w:t>
+        <w:t xml:space="preserve"> they were created and for what purpose they should spend their life. It is failure to bring </w:t>
       </w:r>
       <w:r>
         <w:rPr>
@@ -1416,27 +1321,7 @@
           <w:szCs w:val="24"/>
           <w:lang w:val="en-US"/>
         </w:rPr>
-        <w:t xml:space="preserve">Today, a </w:t>
-      </w:r>
-      <w:proofErr w:type="gramStart"/>
-      <w:r>
-        <w:rPr>
-          <w:rFonts w:ascii="Times New Roman" w:eastAsia="Calibri" w:hAnsi="Times New Roman" w:cs="Times New Roman"/>
-          <w:sz w:val="24"/>
-          <w:szCs w:val="24"/>
-          <w:lang w:val="en-US"/>
-        </w:rPr>
-        <w:t>mentality which</w:t>
-      </w:r>
-      <w:proofErr w:type="gramEnd"/>
-      <w:r>
-        <w:rPr>
-          <w:rFonts w:ascii="Times New Roman" w:eastAsia="Calibri" w:hAnsi="Times New Roman" w:cs="Times New Roman"/>
-          <w:sz w:val="24"/>
-          <w:szCs w:val="24"/>
-          <w:lang w:val="en-US"/>
-        </w:rPr>
-        <w:t xml:space="preserve"> promotes </w:t>
+        <w:t xml:space="preserve">Today, a mentality which promotes </w:t>
       </w:r>
       <w:r>
         <w:rPr>
@@ -1481,27 +1366,7 @@
           <w:szCs w:val="24"/>
           <w:lang w:val="en-US"/>
         </w:rPr>
-        <w:t xml:space="preserve">. A lifestyle with blazonry and pomposity, spending on luxury and vanity </w:t>
-      </w:r>
-      <w:proofErr w:type="gramStart"/>
-      <w:r>
-        <w:rPr>
-          <w:rFonts w:ascii="Times New Roman" w:eastAsia="Calibri" w:hAnsi="Times New Roman" w:cs="Times New Roman"/>
-          <w:sz w:val="24"/>
-          <w:szCs w:val="24"/>
-          <w:lang w:val="en-US"/>
-        </w:rPr>
-        <w:t>is brought</w:t>
-      </w:r>
-      <w:proofErr w:type="gramEnd"/>
-      <w:r>
-        <w:rPr>
-          <w:rFonts w:ascii="Times New Roman" w:eastAsia="Calibri" w:hAnsi="Times New Roman" w:cs="Times New Roman"/>
-          <w:sz w:val="24"/>
-          <w:szCs w:val="24"/>
-          <w:lang w:val="en-US"/>
-        </w:rPr>
-        <w:t xml:space="preserve"> forward. Thus, humanity is consuming its spiritual values and purpose of living</w:t>
+        <w:t>. A lifestyle with blazonry and pomposity, spending on luxury and vanity is brought forward. Thus, humanity is consuming its spiritual values and purpose of living</w:t>
       </w:r>
       <w:r>
         <w:rPr>
@@ -1595,72 +1460,173 @@
           <w:szCs w:val="24"/>
           <w:lang w:val="en-US"/>
         </w:rPr>
+        <w:t xml:space="preserve"> come into this world with the purpose of construction and correction, and </w:t>
+      </w:r>
+      <w:r>
+        <w:rPr>
+          <w:rFonts w:asciiTheme="majorBidi" w:hAnsiTheme="majorBidi" w:cstheme="majorBidi"/>
+          <w:sz w:val="24"/>
+          <w:szCs w:val="24"/>
+          <w:lang w:val="en-US"/>
+        </w:rPr>
+        <w:t xml:space="preserve">that they </w:t>
+      </w:r>
+      <w:r>
+        <w:rPr>
+          <w:rFonts w:asciiTheme="majorBidi" w:hAnsiTheme="majorBidi" w:cstheme="majorBidi"/>
+          <w:sz w:val="24"/>
+          <w:szCs w:val="24"/>
+          <w:lang w:val="en-US"/>
+        </w:rPr>
+        <w:t xml:space="preserve">need to maintain moderation, thrift, and balance </w:t>
+      </w:r>
+      <w:r>
+        <w:rPr>
+          <w:rFonts w:asciiTheme="majorBidi" w:hAnsiTheme="majorBidi" w:cstheme="majorBidi"/>
+          <w:sz w:val="24"/>
+          <w:szCs w:val="24"/>
+          <w:lang w:val="en-US"/>
+        </w:rPr>
+        <w:t xml:space="preserve">for both worldly life and </w:t>
+      </w:r>
+      <w:r>
+        <w:rPr>
+          <w:rFonts w:asciiTheme="majorBidi" w:hAnsiTheme="majorBidi" w:cstheme="majorBidi"/>
+          <w:sz w:val="24"/>
+          <w:szCs w:val="24"/>
+          <w:lang w:val="en-US"/>
+        </w:rPr>
+        <w:t xml:space="preserve">the </w:t>
+      </w:r>
+      <w:r>
+        <w:rPr>
+          <w:rFonts w:asciiTheme="majorBidi" w:hAnsiTheme="majorBidi" w:cstheme="majorBidi"/>
+          <w:sz w:val="24"/>
+          <w:szCs w:val="24"/>
+          <w:lang w:val="en-US"/>
+        </w:rPr>
+        <w:t>a</w:t>
+      </w:r>
+      <w:r>
+        <w:rPr>
+          <w:rFonts w:asciiTheme="majorBidi" w:hAnsiTheme="majorBidi" w:cstheme="majorBidi"/>
+          <w:sz w:val="24"/>
+          <w:szCs w:val="24"/>
+          <w:lang w:val="en-US"/>
+        </w:rPr>
+        <w:t xml:space="preserve">fterlife. When defining believers, Our Lord Almighty enjoins, </w:t>
+      </w:r>
+      <w:r>
+        <w:rPr>
+          <w:rFonts w:ascii="Times New Roman" w:eastAsia="Calibri" w:hAnsi="Times New Roman" w:cs="Times New Roman"/>
+          <w:b/>
+          <w:bCs/>
+          <w:sz w:val="24"/>
+          <w:szCs w:val="24"/>
+          <w:lang w:val="en-US"/>
+        </w:rPr>
+        <w:t>“</w:t>
+      </w:r>
+      <w:r>
+        <w:rPr>
+          <w:rFonts w:ascii="Times New Roman" w:eastAsia="Calibri" w:hAnsi="Times New Roman" w:cs="Times New Roman"/>
+          <w:b/>
+          <w:bCs/>
+          <w:sz w:val="24"/>
+          <w:szCs w:val="24"/>
+          <w:lang w:val="en-US"/>
+        </w:rPr>
+        <w:t>And [they are] those who, when they spend, do so not excessively or sparingly but are ever, between that, [justly] moderate</w:t>
+      </w:r>
+      <w:r>
+        <w:rPr>
+          <w:rFonts w:ascii="Times New Roman" w:eastAsia="Calibri" w:hAnsi="Times New Roman" w:cs="Times New Roman"/>
+          <w:b/>
+          <w:bCs/>
+          <w:sz w:val="24"/>
+          <w:szCs w:val="24"/>
+          <w:lang w:val="en-US"/>
+        </w:rPr>
+        <w:t>.”</w:t>
+      </w:r>
+      <w:r>
+        <w:rPr>
+          <w:rStyle w:val="EndnoteReference"/>
+          <w:rFonts w:ascii="Times New Roman" w:eastAsia="Calibri" w:hAnsi="Times New Roman" w:cs="Times New Roman"/>
+          <w:b/>
+          <w:bCs/>
+          <w:sz w:val="24"/>
+          <w:szCs w:val="24"/>
+          <w:lang w:val="en-US"/>
+        </w:rPr>
+        <w:endnoteReference w:id="2"/>
+      </w:r>
+      <w:r>
+        <w:rPr>
+          <w:rFonts w:ascii="Times New Roman" w:eastAsia="Calibri" w:hAnsi="Times New Roman" w:cs="Times New Roman"/>
+          <w:b/>
+          <w:bCs/>
+          <w:sz w:val="24"/>
+          <w:szCs w:val="24"/>
+          <w:lang w:val="en-US"/>
+        </w:rPr>
         <w:t xml:space="preserve"> </w:t>
       </w:r>
-      <w:bookmarkStart w:id="0" w:name="_GoBack"/>
-      <w:bookmarkEnd w:id="0"/>
-      <w:r>
-        <w:rPr>
-          <w:rFonts w:asciiTheme="majorBidi" w:hAnsiTheme="majorBidi" w:cstheme="majorBidi"/>
-          <w:sz w:val="24"/>
-          <w:szCs w:val="24"/>
-          <w:lang w:val="en-US"/>
-        </w:rPr>
-        <w:t xml:space="preserve">come into this world with the purpose of construction and correction, and </w:t>
-      </w:r>
-      <w:r>
-        <w:rPr>
-          <w:rFonts w:asciiTheme="majorBidi" w:hAnsiTheme="majorBidi" w:cstheme="majorBidi"/>
-          <w:sz w:val="24"/>
-          <w:szCs w:val="24"/>
-          <w:lang w:val="en-US"/>
-        </w:rPr>
-        <w:t xml:space="preserve">that they </w:t>
-      </w:r>
-      <w:r>
-        <w:rPr>
-          <w:rFonts w:asciiTheme="majorBidi" w:hAnsiTheme="majorBidi" w:cstheme="majorBidi"/>
-          <w:sz w:val="24"/>
-          <w:szCs w:val="24"/>
-          <w:lang w:val="en-US"/>
-        </w:rPr>
-        <w:t xml:space="preserve">need to maintain moderation, thrift, and balance </w:t>
-      </w:r>
-      <w:r>
-        <w:rPr>
-          <w:rFonts w:asciiTheme="majorBidi" w:hAnsiTheme="majorBidi" w:cstheme="majorBidi"/>
-          <w:sz w:val="24"/>
-          <w:szCs w:val="24"/>
-          <w:lang w:val="en-US"/>
-        </w:rPr>
-        <w:t xml:space="preserve">for both worldly life and </w:t>
-      </w:r>
-      <w:r>
-        <w:rPr>
-          <w:rFonts w:asciiTheme="majorBidi" w:hAnsiTheme="majorBidi" w:cstheme="majorBidi"/>
-          <w:sz w:val="24"/>
-          <w:szCs w:val="24"/>
-          <w:lang w:val="en-US"/>
-        </w:rPr>
-        <w:t xml:space="preserve">the </w:t>
-      </w:r>
-      <w:r>
-        <w:rPr>
-          <w:rFonts w:asciiTheme="majorBidi" w:hAnsiTheme="majorBidi" w:cstheme="majorBidi"/>
-          <w:sz w:val="24"/>
-          <w:szCs w:val="24"/>
-          <w:lang w:val="en-US"/>
-        </w:rPr>
-        <w:t>a</w:t>
-      </w:r>
-      <w:r>
-        <w:rPr>
-          <w:rFonts w:asciiTheme="majorBidi" w:hAnsiTheme="majorBidi" w:cstheme="majorBidi"/>
-          <w:sz w:val="24"/>
-          <w:szCs w:val="24"/>
-          <w:lang w:val="en-US"/>
-        </w:rPr>
-        <w:t xml:space="preserve">fterlife. When defining believers, Our Lord Almighty enjoins, </w:t>
+      <w:r>
+        <w:rPr>
+          <w:rFonts w:ascii="Times New Roman" w:eastAsia="Calibri" w:hAnsi="Times New Roman" w:cs="Times New Roman"/>
+          <w:sz w:val="24"/>
+          <w:szCs w:val="24"/>
+          <w:lang w:val="en-US"/>
+        </w:rPr>
+        <w:t xml:space="preserve">Our Prophet </w:t>
+      </w:r>
+      <w:r>
+        <w:rPr>
+          <w:rFonts w:ascii="Times New Roman" w:eastAsia="Calibri" w:hAnsi="Times New Roman" w:cs="Times New Roman"/>
+          <w:sz w:val="24"/>
+          <w:szCs w:val="24"/>
+          <w:lang w:val="en-US"/>
+        </w:rPr>
+        <w:t>(</w:t>
+      </w:r>
+      <w:proofErr w:type="spellStart"/>
+      <w:r>
+        <w:rPr>
+          <w:rFonts w:ascii="Times New Roman" w:eastAsia="Calibri" w:hAnsi="Times New Roman" w:cs="Times New Roman"/>
+          <w:sz w:val="24"/>
+          <w:szCs w:val="24"/>
+          <w:lang w:val="en-US"/>
+        </w:rPr>
+        <w:t>s.a.</w:t>
+      </w:r>
+      <w:r>
+        <w:rPr>
+          <w:rFonts w:ascii="Times New Roman" w:eastAsia="Calibri" w:hAnsi="Times New Roman" w:cs="Times New Roman"/>
+          <w:sz w:val="24"/>
+          <w:szCs w:val="24"/>
+          <w:lang w:val="en-US"/>
+        </w:rPr>
+        <w:t>w</w:t>
+      </w:r>
+      <w:proofErr w:type="spellEnd"/>
+      <w:r>
+        <w:rPr>
+          <w:rFonts w:ascii="Times New Roman" w:eastAsia="Calibri" w:hAnsi="Times New Roman" w:cs="Times New Roman"/>
+          <w:sz w:val="24"/>
+          <w:szCs w:val="24"/>
+          <w:lang w:val="en-US"/>
+        </w:rPr>
+        <w:t xml:space="preserve">) </w:t>
+      </w:r>
+      <w:r>
+        <w:rPr>
+          <w:rFonts w:ascii="Times New Roman" w:eastAsia="Calibri" w:hAnsi="Times New Roman" w:cs="Times New Roman"/>
+          <w:sz w:val="24"/>
+          <w:szCs w:val="24"/>
+          <w:lang w:val="en-US"/>
+        </w:rPr>
+        <w:t xml:space="preserve">also expressed that we should acquire an ethics of consumption as such, </w:t>
       </w:r>
       <w:r>
         <w:rPr>
@@ -1682,7 +1648,7 @@
           <w:szCs w:val="24"/>
           <w:lang w:val="en-US"/>
         </w:rPr>
-        <w:t>And [they are] those who, when they spend, do so not excessively or sparingly but are ever, between that, [justly] moderate</w:t>
+        <w:t>Eat, drink, clothe and give alms without arrogance and extravagance</w:t>
       </w:r>
       <w:r>
         <w:rPr>
@@ -1697,119 +1663,7 @@
       </w:r>
       <w:r>
         <w:rPr>
-          <w:rStyle w:val="SonnotBavurusu"/>
-          <w:rFonts w:ascii="Times New Roman" w:eastAsia="Calibri" w:hAnsi="Times New Roman" w:cs="Times New Roman"/>
-          <w:b/>
-          <w:bCs/>
-          <w:sz w:val="24"/>
-          <w:szCs w:val="24"/>
-          <w:lang w:val="en-US"/>
-        </w:rPr>
-        <w:endnoteReference w:id="2"/>
-      </w:r>
-      <w:r>
-        <w:rPr>
-          <w:rFonts w:ascii="Times New Roman" w:eastAsia="Calibri" w:hAnsi="Times New Roman" w:cs="Times New Roman"/>
-          <w:b/>
-          <w:bCs/>
-          <w:sz w:val="24"/>
-          <w:szCs w:val="24"/>
-          <w:lang w:val="en-US"/>
-        </w:rPr>
-        <w:t xml:space="preserve"> </w:t>
-      </w:r>
-      <w:r>
-        <w:rPr>
-          <w:rFonts w:ascii="Times New Roman" w:eastAsia="Calibri" w:hAnsi="Times New Roman" w:cs="Times New Roman"/>
-          <w:sz w:val="24"/>
-          <w:szCs w:val="24"/>
-          <w:lang w:val="en-US"/>
-        </w:rPr>
-        <w:t xml:space="preserve">Our Prophet </w:t>
-      </w:r>
-      <w:r>
-        <w:rPr>
-          <w:rFonts w:ascii="Times New Roman" w:eastAsia="Calibri" w:hAnsi="Times New Roman" w:cs="Times New Roman"/>
-          <w:sz w:val="24"/>
-          <w:szCs w:val="24"/>
-          <w:lang w:val="en-US"/>
-        </w:rPr>
-        <w:t>(</w:t>
-      </w:r>
-      <w:proofErr w:type="spellStart"/>
-      <w:r>
-        <w:rPr>
-          <w:rFonts w:ascii="Times New Roman" w:eastAsia="Calibri" w:hAnsi="Times New Roman" w:cs="Times New Roman"/>
-          <w:sz w:val="24"/>
-          <w:szCs w:val="24"/>
-          <w:lang w:val="en-US"/>
-        </w:rPr>
-        <w:t>s.a.</w:t>
-      </w:r>
-      <w:r>
-        <w:rPr>
-          <w:rFonts w:ascii="Times New Roman" w:eastAsia="Calibri" w:hAnsi="Times New Roman" w:cs="Times New Roman"/>
-          <w:sz w:val="24"/>
-          <w:szCs w:val="24"/>
-          <w:lang w:val="en-US"/>
-        </w:rPr>
-        <w:t>w</w:t>
-      </w:r>
-      <w:proofErr w:type="spellEnd"/>
-      <w:r>
-        <w:rPr>
-          <w:rFonts w:ascii="Times New Roman" w:eastAsia="Calibri" w:hAnsi="Times New Roman" w:cs="Times New Roman"/>
-          <w:sz w:val="24"/>
-          <w:szCs w:val="24"/>
-          <w:lang w:val="en-US"/>
-        </w:rPr>
-        <w:t xml:space="preserve">) </w:t>
-      </w:r>
-      <w:r>
-        <w:rPr>
-          <w:rFonts w:ascii="Times New Roman" w:eastAsia="Calibri" w:hAnsi="Times New Roman" w:cs="Times New Roman"/>
-          <w:sz w:val="24"/>
-          <w:szCs w:val="24"/>
-          <w:lang w:val="en-US"/>
-        </w:rPr>
-        <w:t xml:space="preserve">also expressed that we should acquire an ethics of consumption as such, </w:t>
-      </w:r>
-      <w:r>
-        <w:rPr>
-          <w:rFonts w:ascii="Times New Roman" w:eastAsia="Calibri" w:hAnsi="Times New Roman" w:cs="Times New Roman"/>
-          <w:b/>
-          <w:bCs/>
-          <w:sz w:val="24"/>
-          <w:szCs w:val="24"/>
-          <w:lang w:val="en-US"/>
-        </w:rPr>
-        <w:t>“</w:t>
-      </w:r>
-      <w:r>
-        <w:rPr>
-          <w:rFonts w:ascii="Times New Roman" w:eastAsia="Calibri" w:hAnsi="Times New Roman" w:cs="Times New Roman"/>
-          <w:b/>
-          <w:bCs/>
-          <w:sz w:val="24"/>
-          <w:szCs w:val="24"/>
-          <w:lang w:val="en-US"/>
-        </w:rPr>
-        <w:t>Eat, drink, clothe and give alms without arrogance and extravagance</w:t>
-      </w:r>
-      <w:r>
-        <w:rPr>
-          <w:rFonts w:ascii="Times New Roman" w:eastAsia="Calibri" w:hAnsi="Times New Roman" w:cs="Times New Roman"/>
-          <w:b/>
-          <w:bCs/>
-          <w:sz w:val="24"/>
-          <w:szCs w:val="24"/>
-          <w:lang w:val="en-US"/>
-        </w:rPr>
-        <w:t>.”</w:t>
-      </w:r>
-      <w:r>
-        <w:rPr>
-          <w:rStyle w:val="SonnotBavurusu"/>
+          <w:rStyle w:val="EndnoteReference"/>
           <w:rFonts w:ascii="Times New Roman" w:eastAsia="Calibri" w:hAnsi="Times New Roman" w:cs="Times New Roman"/>
           <w:b/>
           <w:bCs/>
@@ -1950,27 +1804,7 @@
           <w:szCs w:val="24"/>
           <w:lang w:val="en-US"/>
         </w:rPr>
-        <w:t xml:space="preserve"> our natural assets. Let us remember that we </w:t>
-      </w:r>
-      <w:proofErr w:type="gramStart"/>
-      <w:r>
-        <w:rPr>
-          <w:rFonts w:asciiTheme="majorBidi" w:hAnsiTheme="majorBidi" w:cstheme="majorBidi"/>
-          <w:sz w:val="24"/>
-          <w:szCs w:val="24"/>
-          <w:lang w:val="en-US"/>
-        </w:rPr>
-        <w:t>will be kept</w:t>
-      </w:r>
-      <w:proofErr w:type="gramEnd"/>
-      <w:r>
-        <w:rPr>
-          <w:rFonts w:asciiTheme="majorBidi" w:hAnsiTheme="majorBidi" w:cstheme="majorBidi"/>
-          <w:sz w:val="24"/>
-          <w:szCs w:val="24"/>
-          <w:lang w:val="en-US"/>
-        </w:rPr>
-        <w:t xml:space="preserve"> liable for each blessing granted to us. Let us shield our</w:t>
+        <w:t xml:space="preserve"> our natural assets. Let us remember that we will be kept liable for each blessing granted to us. Let us shield our</w:t>
       </w:r>
       <w:r>
         <w:rPr>
@@ -2051,27 +1885,7 @@
           <w:szCs w:val="24"/>
           <w:lang w:val="en-US"/>
         </w:rPr>
-        <w:t xml:space="preserve">getting spoilt on </w:t>
-      </w:r>
-      <w:proofErr w:type="gramStart"/>
-      <w:r>
-        <w:rPr>
-          <w:rFonts w:asciiTheme="majorBidi" w:hAnsiTheme="majorBidi" w:cstheme="majorBidi"/>
-          <w:sz w:val="24"/>
-          <w:szCs w:val="24"/>
-          <w:lang w:val="en-US"/>
-        </w:rPr>
-        <w:t>blessings,</w:t>
-      </w:r>
-      <w:proofErr w:type="gramEnd"/>
-      <w:r>
-        <w:rPr>
-          <w:rFonts w:asciiTheme="majorBidi" w:hAnsiTheme="majorBidi" w:cstheme="majorBidi"/>
-          <w:sz w:val="24"/>
-          <w:szCs w:val="24"/>
-          <w:lang w:val="en-US"/>
-        </w:rPr>
-        <w:t xml:space="preserve"> and spending lavishly and irresponsibly. Let us observe the balance Our Lord has set for life and the universe. Let us remember that when breached, this balance will </w:t>
+        <w:t xml:space="preserve">getting spoilt on blessings, and spending lavishly and irresponsibly. Let us observe the balance Our Lord has set for life and the universe. Let us remember that when breached, this balance will </w:t>
       </w:r>
       <w:r>
         <w:rPr>
@@ -2089,27 +1903,7 @@
           <w:szCs w:val="24"/>
           <w:lang w:val="en-US"/>
         </w:rPr>
-        <w:t xml:space="preserve"> the abundance in our life, and peace in society, and damage </w:t>
-      </w:r>
-      <w:proofErr w:type="gramStart"/>
-      <w:r>
-        <w:rPr>
-          <w:rFonts w:asciiTheme="majorBidi" w:hAnsiTheme="majorBidi" w:cstheme="majorBidi"/>
-          <w:sz w:val="24"/>
-          <w:szCs w:val="24"/>
-          <w:lang w:val="en-US"/>
-        </w:rPr>
-        <w:t>ourselves and the generations to come</w:t>
-      </w:r>
-      <w:proofErr w:type="gramEnd"/>
-      <w:r>
-        <w:rPr>
-          <w:rFonts w:asciiTheme="majorBidi" w:hAnsiTheme="majorBidi" w:cstheme="majorBidi"/>
-          <w:sz w:val="24"/>
-          <w:szCs w:val="24"/>
-          <w:lang w:val="en-US"/>
-        </w:rPr>
-        <w:t>. Let us not f</w:t>
+        <w:t xml:space="preserve"> the abundance in our life, and peace in society, and damage ourselves and the generations to come. Let us not f</w:t>
       </w:r>
       <w:r>
         <w:rPr>
@@ -2342,7 +2136,7 @@
 </file>
 
 <file path=word/endnotes.xml><?xml version="1.0" encoding="utf-8"?>
-<w:endnotes xmlns:wpc="http://schemas.microsoft.com/office/word/2010/wordprocessingCanvas" xmlns:cx="http://schemas.microsoft.com/office/drawing/2014/chartex" xmlns:cx1="http://schemas.microsoft.com/office/drawing/2015/9/8/chartex" xmlns:mc="http://schemas.openxmlformats.org/markup-compatibility/2006" xmlns:o="urn:schemas-microsoft-com:office:office" xmlns:r="http://schemas.openxmlformats.org/officeDocument/2006/relationships" xmlns:m="http://schemas.openxmlformats.org/officeDocument/2006/math" xmlns:v="urn:schemas-microsoft-com:vml" xmlns:wp14="http://schemas.microsoft.com/office/word/2010/wordprocessingDrawing" xmlns:wp="http://schemas.openxmlformats.org/drawingml/2006/wordprocessingDrawing" xmlns:w10="urn:schemas-microsoft-com:office:word" xmlns:w="http://schemas.openxmlformats.org/wordprocessingml/2006/main" xmlns:w14="http://schemas.microsoft.com/office/word/2010/wordml" xmlns:w15="http://schemas.microsoft.com/office/word/2012/wordml" xmlns:w16se="http://schemas.microsoft.com/office/word/2015/wordml/symex" xmlns:wpg="http://schemas.microsoft.com/office/word/2010/wordprocessingGroup" xmlns:wpi="http://schemas.microsoft.com/office/word/2010/wordprocessingInk" xmlns:wne="http://schemas.microsoft.com/office/word/2006/wordml" xmlns:wps="http://schemas.microsoft.com/office/word/2010/wordprocessingShape" mc:Ignorable="w14 w15 w16se wp14">
+<w:endnotes xmlns:wpc="http://schemas.microsoft.com/office/word/2010/wordprocessingCanvas" xmlns:cx="http://schemas.microsoft.com/office/drawing/2014/chartex" xmlns:cx1="http://schemas.microsoft.com/office/drawing/2015/9/8/chartex" xmlns:cx2="http://schemas.microsoft.com/office/drawing/2015/10/21/chartex" xmlns:cx3="http://schemas.microsoft.com/office/drawing/2016/5/9/chartex" xmlns:cx4="http://schemas.microsoft.com/office/drawing/2016/5/10/chartex" xmlns:cx5="http://schemas.microsoft.com/office/drawing/2016/5/11/chartex" xmlns:cx6="http://schemas.microsoft.com/office/drawing/2016/5/12/chartex" xmlns:cx7="http://schemas.microsoft.com/office/drawing/2016/5/13/chartex" xmlns:cx8="http://schemas.microsoft.com/office/drawing/2016/5/14/chartex" xmlns:mc="http://schemas.openxmlformats.org/markup-compatibility/2006" xmlns:aink="http://schemas.microsoft.com/office/drawing/2016/ink" xmlns:am3d="http://schemas.microsoft.com/office/drawing/2017/model3d" xmlns:o="urn:schemas-microsoft-com:office:office" xmlns:r="http://schemas.openxmlformats.org/officeDocument/2006/relationships" xmlns:m="http://schemas.openxmlformats.org/officeDocument/2006/math" xmlns:v="urn:schemas-microsoft-com:vml" xmlns:wp14="http://schemas.microsoft.com/office/word/2010/wordprocessingDrawing" xmlns:wp="http://schemas.openxmlformats.org/drawingml/2006/wordprocessingDrawing" xmlns:w10="urn:schemas-microsoft-com:office:word" xmlns:w="http://schemas.openxmlformats.org/wordprocessingml/2006/main" xmlns:w14="http://schemas.microsoft.com/office/word/2010/wordml" xmlns:w15="http://schemas.microsoft.com/office/word/2012/wordml" xmlns:w16cex="http://schemas.microsoft.com/office/word/2018/wordml/cex" xmlns:w16cid="http://schemas.microsoft.com/office/word/2016/wordml/cid" xmlns:w16="http://schemas.microsoft.com/office/word/2018/wordml" xmlns:w16se="http://schemas.microsoft.com/office/word/2015/wordml/symex" xmlns:wpg="http://schemas.microsoft.com/office/word/2010/wordprocessingGroup" xmlns:wpi="http://schemas.microsoft.com/office/word/2010/wordprocessingInk" xmlns:wne="http://schemas.microsoft.com/office/word/2006/wordml" xmlns:wps="http://schemas.microsoft.com/office/word/2010/wordprocessingShape" mc:Ignorable="w14 w15 w16se w16cid w16 w16cex wp14">
   <w:endnote w:type="separator" w:id="-1">
     <w:p>
       <w:pPr>
@@ -2366,7 +2160,7 @@
   <w:endnote w:id="1">
     <w:p>
       <w:pPr>
-        <w:pStyle w:val="SonnotMetni"/>
+        <w:pStyle w:val="EndnoteText"/>
         <w:rPr>
           <w:sz w:val="18"/>
           <w:szCs w:val="18"/>
@@ -2497,7 +2291,7 @@
   <w:endnote w:id="2">
     <w:p>
       <w:pPr>
-        <w:pStyle w:val="SonnotMetni"/>
+        <w:pStyle w:val="EndnoteText"/>
         <w:rPr>
           <w:rFonts w:asciiTheme="majorBidi" w:hAnsiTheme="majorBidi" w:cstheme="majorBidi"/>
           <w:sz w:val="18"/>
@@ -2559,7 +2353,7 @@
   <w:endnote w:id="3">
     <w:p>
       <w:pPr>
-        <w:pStyle w:val="SonnotMetni"/>
+        <w:pStyle w:val="EndnoteText"/>
         <w:rPr>
           <w:rFonts w:asciiTheme="majorBidi" w:hAnsiTheme="majorBidi" w:cstheme="majorBidi"/>
           <w:sz w:val="18"/>
@@ -2721,7 +2515,7 @@
     </w:p>
     <w:p>
       <w:pPr>
-        <w:pStyle w:val="SonnotMetni"/>
+        <w:pStyle w:val="EndnoteText"/>
         <w:ind w:left="1416"/>
         <w:rPr>
           <w:sz w:val="28"/>
@@ -2792,7 +2586,7 @@
 </file>
 
 <file path=word/footnotes.xml><?xml version="1.0" encoding="utf-8"?>
-<w:footnotes xmlns:wpc="http://schemas.microsoft.com/office/word/2010/wordprocessingCanvas" xmlns:cx="http://schemas.microsoft.com/office/drawing/2014/chartex" xmlns:cx1="http://schemas.microsoft.com/office/drawing/2015/9/8/chartex" xmlns:mc="http://schemas.openxmlformats.org/markup-compatibility/2006" xmlns:o="urn:schemas-microsoft-com:office:office" xmlns:r="http://schemas.openxmlformats.org/officeDocument/2006/relationships" xmlns:m="http://schemas.openxmlformats.org/officeDocument/2006/math" xmlns:v="urn:schemas-microsoft-com:vml" xmlns:wp14="http://schemas.microsoft.com/office/word/2010/wordprocessingDrawing" xmlns:wp="http://schemas.openxmlformats.org/drawingml/2006/wordprocessingDrawing" xmlns:w10="urn:schemas-microsoft-com:office:word" xmlns:w="http://schemas.openxmlformats.org/wordprocessingml/2006/main" xmlns:w14="http://schemas.microsoft.com/office/word/2010/wordml" xmlns:w15="http://schemas.microsoft.com/office/word/2012/wordml" xmlns:w16se="http://schemas.microsoft.com/office/word/2015/wordml/symex" xmlns:wpg="http://schemas.microsoft.com/office/word/2010/wordprocessingGroup" xmlns:wpi="http://schemas.microsoft.com/office/word/2010/wordprocessingInk" xmlns:wne="http://schemas.microsoft.com/office/word/2006/wordml" xmlns:wps="http://schemas.microsoft.com/office/word/2010/wordprocessingShape" mc:Ignorable="w14 w15 w16se wp14">
+<w:footnotes xmlns:wpc="http://schemas.microsoft.com/office/word/2010/wordprocessingCanvas" xmlns:cx="http://schemas.microsoft.com/office/drawing/2014/chartex" xmlns:cx1="http://schemas.microsoft.com/office/drawing/2015/9/8/chartex" xmlns:cx2="http://schemas.microsoft.com/office/drawing/2015/10/21/chartex" xmlns:cx3="http://schemas.microsoft.com/office/drawing/2016/5/9/chartex" xmlns:cx4="http://schemas.microsoft.com/office/drawing/2016/5/10/chartex" xmlns:cx5="http://schemas.microsoft.com/office/drawing/2016/5/11/chartex" xmlns:cx6="http://schemas.microsoft.com/office/drawing/2016/5/12/chartex" xmlns:cx7="http://schemas.microsoft.com/office/drawing/2016/5/13/chartex" xmlns:cx8="http://schemas.microsoft.com/office/drawing/2016/5/14/chartex" xmlns:mc="http://schemas.openxmlformats.org/markup-compatibility/2006" xmlns:aink="http://schemas.microsoft.com/office/drawing/2016/ink" xmlns:am3d="http://schemas.microsoft.com/office/drawing/2017/model3d" xmlns:o="urn:schemas-microsoft-com:office:office" xmlns:r="http://schemas.openxmlformats.org/officeDocument/2006/relationships" xmlns:m="http://schemas.openxmlformats.org/officeDocument/2006/math" xmlns:v="urn:schemas-microsoft-com:vml" xmlns:wp14="http://schemas.microsoft.com/office/word/2010/wordprocessingDrawing" xmlns:wp="http://schemas.openxmlformats.org/drawingml/2006/wordprocessingDrawing" xmlns:w10="urn:schemas-microsoft-com:office:word" xmlns:w="http://schemas.openxmlformats.org/wordprocessingml/2006/main" xmlns:w14="http://schemas.microsoft.com/office/word/2010/wordml" xmlns:w15="http://schemas.microsoft.com/office/word/2012/wordml" xmlns:w16cex="http://schemas.microsoft.com/office/word/2018/wordml/cex" xmlns:w16cid="http://schemas.microsoft.com/office/word/2016/wordml/cid" xmlns:w16="http://schemas.microsoft.com/office/word/2018/wordml" xmlns:w16se="http://schemas.microsoft.com/office/word/2015/wordml/symex" xmlns:wpg="http://schemas.microsoft.com/office/word/2010/wordprocessingGroup" xmlns:wpi="http://schemas.microsoft.com/office/word/2010/wordprocessingInk" xmlns:wne="http://schemas.microsoft.com/office/word/2006/wordml" xmlns:wps="http://schemas.microsoft.com/office/word/2010/wordprocessingShape" mc:Ignorable="w14 w15 w16se w16cid w16 w16cex wp14">
   <w:footnote w:type="separator" w:id="-1">
     <w:p>
       <w:pPr>
@@ -2817,7 +2611,7 @@
 </file>
 
 <file path=word/styles.xml><?xml version="1.0" encoding="utf-8"?>
-<w:styles xmlns:mc="http://schemas.openxmlformats.org/markup-compatibility/2006" xmlns:r="http://schemas.openxmlformats.org/officeDocument/2006/relationships" xmlns:w="http://schemas.openxmlformats.org/wordprocessingml/2006/main" xmlns:w14="http://schemas.microsoft.com/office/word/2010/wordml" xmlns:w15="http://schemas.microsoft.com/office/word/2012/wordml" xmlns:w16se="http://schemas.microsoft.com/office/word/2015/wordml/symex" mc:Ignorable="w14 w15 w16se">
+<w:styles xmlns:mc="http://schemas.openxmlformats.org/markup-compatibility/2006" xmlns:r="http://schemas.openxmlformats.org/officeDocument/2006/relationships" xmlns:w="http://schemas.openxmlformats.org/wordprocessingml/2006/main" xmlns:w14="http://schemas.microsoft.com/office/word/2010/wordml" xmlns:w15="http://schemas.microsoft.com/office/word/2012/wordml" xmlns:w16cex="http://schemas.microsoft.com/office/word/2018/wordml/cex" xmlns:w16cid="http://schemas.microsoft.com/office/word/2016/wordml/cid" xmlns:w16="http://schemas.microsoft.com/office/word/2018/wordml" xmlns:w16se="http://schemas.microsoft.com/office/word/2015/wordml/symex" mc:Ignorable="w14 w15 w16se w16cid w16 w16cex">
   <w:docDefaults>
     <w:rPrDefault>
       <w:rPr>
@@ -2833,7 +2627,7 @@
       </w:pPr>
     </w:pPrDefault>
   </w:docDefaults>
-  <w:latentStyles w:defLockedState="0" w:defUIPriority="99" w:defSemiHidden="0" w:defUnhideWhenUsed="0" w:defQFormat="0" w:count="371">
+  <w:latentStyles w:defLockedState="0" w:defUIPriority="99" w:defSemiHidden="0" w:defUnhideWhenUsed="0" w:defQFormat="0" w:count="376">
     <w:lsdException w:name="Normal" w:uiPriority="0" w:qFormat="1"/>
     <w:lsdException w:name="heading 1" w:uiPriority="9" w:qFormat="1"/>
     <w:lsdException w:name="heading 2" w:semiHidden="1" w:uiPriority="9" w:unhideWhenUsed="1" w:qFormat="1"/>
@@ -2939,7 +2733,6 @@
     <w:lsdException w:name="HTML Sample" w:semiHidden="1" w:unhideWhenUsed="1"/>
     <w:lsdException w:name="HTML Typewriter" w:semiHidden="1" w:unhideWhenUsed="1"/>
     <w:lsdException w:name="HTML Variable" w:semiHidden="1" w:unhideWhenUsed="1"/>
-    <w:lsdException w:name="Normal Table" w:semiHidden="1" w:unhideWhenUsed="1"/>
     <w:lsdException w:name="annotation subject" w:semiHidden="1" w:unhideWhenUsed="1"/>
     <w:lsdException w:name="No List" w:semiHidden="1" w:unhideWhenUsed="1"/>
     <w:lsdException w:name="Outline List 1" w:semiHidden="1" w:unhideWhenUsed="1"/>
@@ -2982,11 +2775,8 @@
     <w:lsdException w:name="Table Contemporary" w:semiHidden="1" w:unhideWhenUsed="1"/>
     <w:lsdException w:name="Table Elegant" w:semiHidden="1" w:unhideWhenUsed="1"/>
     <w:lsdException w:name="Table Professional" w:semiHidden="1" w:unhideWhenUsed="1"/>
-    <w:lsdException w:name="Table Subtle 1" w:semiHidden="1" w:unhideWhenUsed="1"/>
     <w:lsdException w:name="Table Subtle 2" w:semiHidden="1" w:unhideWhenUsed="1"/>
     <w:lsdException w:name="Table Web 1" w:semiHidden="1" w:unhideWhenUsed="1"/>
-    <w:lsdException w:name="Table Web 2" w:semiHidden="1" w:unhideWhenUsed="1"/>
-    <w:lsdException w:name="Table Web 3" w:semiHidden="1" w:unhideWhenUsed="1"/>
     <w:lsdException w:name="Balloon Text" w:semiHidden="1" w:unhideWhenUsed="1"/>
     <w:lsdException w:name="Table Grid" w:uiPriority="59"/>
     <w:lsdException w:name="Table Theme" w:semiHidden="1" w:unhideWhenUsed="1"/>
@@ -3205,15 +2995,20 @@
     <w:lsdException w:name="List Table 5 Dark Accent 6" w:uiPriority="50"/>
     <w:lsdException w:name="List Table 6 Colorful Accent 6" w:uiPriority="51"/>
     <w:lsdException w:name="List Table 7 Colorful Accent 6" w:uiPriority="52"/>
+    <w:lsdException w:name="Mention" w:semiHidden="1" w:unhideWhenUsed="1"/>
+    <w:lsdException w:name="Smart Hyperlink" w:semiHidden="1" w:unhideWhenUsed="1"/>
+    <w:lsdException w:name="Hashtag" w:semiHidden="1" w:unhideWhenUsed="1"/>
+    <w:lsdException w:name="Unresolved Mention" w:semiHidden="1" w:unhideWhenUsed="1"/>
+    <w:lsdException w:name="Smart Link" w:semiHidden="1" w:unhideWhenUsed="1"/>
   </w:latentStyles>
   <w:style w:type="paragraph" w:default="1" w:styleId="Normal">
     <w:name w:val="Normal"/>
     <w:qFormat/>
   </w:style>
-  <w:style w:type="paragraph" w:styleId="Balk2">
+  <w:style w:type="paragraph" w:styleId="Heading2">
     <w:name w:val="heading 2"/>
     <w:basedOn w:val="Normal"/>
-    <w:link w:val="Balk2Char"/>
+    <w:link w:val="Heading2Char"/>
     <w:uiPriority w:val="9"/>
     <w:qFormat/>
     <w:rsid w:val="00855D2C"/>
@@ -3230,13 +3025,13 @@
       <w:lang w:val="en-US"/>
     </w:rPr>
   </w:style>
-  <w:style w:type="character" w:default="1" w:styleId="VarsaylanParagrafYazTipi">
+  <w:style w:type="character" w:default="1" w:styleId="DefaultParagraphFont">
     <w:name w:val="Default Paragraph Font"/>
     <w:uiPriority w:val="1"/>
     <w:semiHidden/>
     <w:unhideWhenUsed/>
   </w:style>
-  <w:style w:type="table" w:default="1" w:styleId="NormalTablo">
+  <w:style w:type="table" w:default="1" w:styleId="TableNormal">
     <w:name w:val="Normal Table"/>
     <w:uiPriority w:val="99"/>
     <w:semiHidden/>
@@ -3251,16 +3046,16 @@
       </w:tblCellMar>
     </w:tblPr>
   </w:style>
-  <w:style w:type="numbering" w:default="1" w:styleId="ListeYok">
+  <w:style w:type="numbering" w:default="1" w:styleId="NoList">
     <w:name w:val="No List"/>
     <w:uiPriority w:val="99"/>
     <w:semiHidden/>
     <w:unhideWhenUsed/>
   </w:style>
-  <w:style w:type="paragraph" w:styleId="stBilgi">
+  <w:style w:type="paragraph" w:styleId="Header">
     <w:name w:val="header"/>
     <w:basedOn w:val="Normal"/>
-    <w:link w:val="stBilgiChar"/>
+    <w:link w:val="HeaderChar"/>
     <w:uiPriority w:val="99"/>
     <w:unhideWhenUsed/>
     <w:rsid w:val="00426371"/>
@@ -3272,17 +3067,17 @@
       <w:spacing w:after="0" w:line="240" w:lineRule="auto"/>
     </w:pPr>
   </w:style>
-  <w:style w:type="character" w:customStyle="1" w:styleId="stBilgiChar">
-    <w:name w:val="Üst Bilgi Char"/>
-    <w:basedOn w:val="VarsaylanParagrafYazTipi"/>
-    <w:link w:val="stBilgi"/>
+  <w:style w:type="character" w:customStyle="1" w:styleId="HeaderChar">
+    <w:name w:val="Header Char"/>
+    <w:basedOn w:val="DefaultParagraphFont"/>
+    <w:link w:val="Header"/>
     <w:uiPriority w:val="99"/>
     <w:rsid w:val="00426371"/>
   </w:style>
-  <w:style w:type="paragraph" w:styleId="AltBilgi">
+  <w:style w:type="paragraph" w:styleId="Footer">
     <w:name w:val="footer"/>
     <w:basedOn w:val="Normal"/>
-    <w:link w:val="AltBilgiChar"/>
+    <w:link w:val="FooterChar"/>
     <w:uiPriority w:val="99"/>
     <w:unhideWhenUsed/>
     <w:rsid w:val="00426371"/>
@@ -3294,17 +3089,17 @@
       <w:spacing w:after="0" w:line="240" w:lineRule="auto"/>
     </w:pPr>
   </w:style>
-  <w:style w:type="character" w:customStyle="1" w:styleId="AltBilgiChar">
-    <w:name w:val="Alt Bilgi Char"/>
-    <w:basedOn w:val="VarsaylanParagrafYazTipi"/>
-    <w:link w:val="AltBilgi"/>
+  <w:style w:type="character" w:customStyle="1" w:styleId="FooterChar">
+    <w:name w:val="Footer Char"/>
+    <w:basedOn w:val="DefaultParagraphFont"/>
+    <w:link w:val="Footer"/>
     <w:uiPriority w:val="99"/>
     <w:rsid w:val="00426371"/>
   </w:style>
-  <w:style w:type="paragraph" w:styleId="DipnotMetni">
+  <w:style w:type="paragraph" w:styleId="FootnoteText">
     <w:name w:val="footnote text"/>
     <w:basedOn w:val="Normal"/>
-    <w:link w:val="DipnotMetniChar"/>
+    <w:link w:val="FootnoteTextChar"/>
     <w:semiHidden/>
     <w:unhideWhenUsed/>
     <w:rsid w:val="00FC664E"/>
@@ -3316,10 +3111,10 @@
       <w:szCs w:val="20"/>
     </w:rPr>
   </w:style>
-  <w:style w:type="character" w:customStyle="1" w:styleId="DipnotMetniChar">
-    <w:name w:val="Dipnot Metni Char"/>
-    <w:basedOn w:val="VarsaylanParagrafYazTipi"/>
-    <w:link w:val="DipnotMetni"/>
+  <w:style w:type="character" w:customStyle="1" w:styleId="FootnoteTextChar">
+    <w:name w:val="Footnote Text Char"/>
+    <w:basedOn w:val="DefaultParagraphFont"/>
+    <w:link w:val="FootnoteText"/>
     <w:semiHidden/>
     <w:rsid w:val="00FC664E"/>
     <w:rPr>
@@ -3327,9 +3122,9 @@
       <w:szCs w:val="20"/>
     </w:rPr>
   </w:style>
-  <w:style w:type="character" w:styleId="DipnotBavurusu">
+  <w:style w:type="character" w:styleId="FootnoteReference">
     <w:name w:val="footnote reference"/>
-    <w:basedOn w:val="VarsaylanParagrafYazTipi"/>
+    <w:basedOn w:val="DefaultParagraphFont"/>
     <w:uiPriority w:val="99"/>
     <w:semiHidden/>
     <w:unhideWhenUsed/>
@@ -3338,10 +3133,10 @@
       <w:vertAlign w:val="superscript"/>
     </w:rPr>
   </w:style>
-  <w:style w:type="paragraph" w:styleId="BalonMetni">
+  <w:style w:type="paragraph" w:styleId="BalloonText">
     <w:name w:val="Balloon Text"/>
     <w:basedOn w:val="Normal"/>
-    <w:link w:val="BalonMetniChar"/>
+    <w:link w:val="BalloonTextChar"/>
     <w:uiPriority w:val="99"/>
     <w:semiHidden/>
     <w:unhideWhenUsed/>
@@ -3355,10 +3150,10 @@
       <w:szCs w:val="16"/>
     </w:rPr>
   </w:style>
-  <w:style w:type="character" w:customStyle="1" w:styleId="BalonMetniChar">
-    <w:name w:val="Balon Metni Char"/>
-    <w:basedOn w:val="VarsaylanParagrafYazTipi"/>
-    <w:link w:val="BalonMetni"/>
+  <w:style w:type="character" w:customStyle="1" w:styleId="BalloonTextChar">
+    <w:name w:val="Balloon Text Char"/>
+    <w:basedOn w:val="DefaultParagraphFont"/>
+    <w:link w:val="BalloonText"/>
     <w:uiPriority w:val="99"/>
     <w:semiHidden/>
     <w:rsid w:val="006C0D67"/>
@@ -3368,10 +3163,10 @@
       <w:szCs w:val="16"/>
     </w:rPr>
   </w:style>
-  <w:style w:type="paragraph" w:styleId="SonnotMetni">
+  <w:style w:type="paragraph" w:styleId="EndnoteText">
     <w:name w:val="endnote text"/>
     <w:basedOn w:val="Normal"/>
-    <w:link w:val="SonnotMetniChar"/>
+    <w:link w:val="EndnoteTextChar"/>
     <w:uiPriority w:val="99"/>
     <w:semiHidden/>
     <w:unhideWhenUsed/>
@@ -3384,10 +3179,10 @@
       <w:szCs w:val="20"/>
     </w:rPr>
   </w:style>
-  <w:style w:type="character" w:customStyle="1" w:styleId="SonnotMetniChar">
-    <w:name w:val="Sonnot Metni Char"/>
-    <w:basedOn w:val="VarsaylanParagrafYazTipi"/>
-    <w:link w:val="SonnotMetni"/>
+  <w:style w:type="character" w:customStyle="1" w:styleId="EndnoteTextChar">
+    <w:name w:val="Endnote Text Char"/>
+    <w:basedOn w:val="DefaultParagraphFont"/>
+    <w:link w:val="EndnoteText"/>
     <w:uiPriority w:val="99"/>
     <w:semiHidden/>
     <w:rsid w:val="00D237A6"/>
@@ -3396,9 +3191,9 @@
       <w:szCs w:val="20"/>
     </w:rPr>
   </w:style>
-  <w:style w:type="character" w:styleId="SonnotBavurusu">
+  <w:style w:type="character" w:styleId="EndnoteReference">
     <w:name w:val="endnote reference"/>
-    <w:basedOn w:val="VarsaylanParagrafYazTipi"/>
+    <w:basedOn w:val="DefaultParagraphFont"/>
     <w:uiPriority w:val="99"/>
     <w:semiHidden/>
     <w:unhideWhenUsed/>
@@ -3407,10 +3202,10 @@
       <w:vertAlign w:val="superscript"/>
     </w:rPr>
   </w:style>
-  <w:style w:type="character" w:customStyle="1" w:styleId="Balk2Char">
-    <w:name w:val="Başlık 2 Char"/>
-    <w:basedOn w:val="VarsaylanParagrafYazTipi"/>
-    <w:link w:val="Balk2"/>
+  <w:style w:type="character" w:customStyle="1" w:styleId="Heading2Char">
+    <w:name w:val="Heading 2 Char"/>
+    <w:basedOn w:val="DefaultParagraphFont"/>
+    <w:link w:val="Heading2"/>
     <w:uiPriority w:val="9"/>
     <w:rsid w:val="00855D2C"/>
     <w:rPr>
@@ -3422,9 +3217,9 @@
       <w:lang w:val="en-US"/>
     </w:rPr>
   </w:style>
-  <w:style w:type="character" w:styleId="Vurgu">
+  <w:style w:type="character" w:styleId="Emphasis">
     <w:name w:val="Emphasis"/>
-    <w:basedOn w:val="VarsaylanParagrafYazTipi"/>
+    <w:basedOn w:val="DefaultParagraphFont"/>
     <w:uiPriority w:val="20"/>
     <w:qFormat/>
     <w:rsid w:val="00855D2C"/>
@@ -3723,52 +3518,11 @@
 
 <file path=customXml/item1.xml><?xml version="1.0" encoding="utf-8"?>
 <?mso-contentType ?>
-<spe:Receivers xmlns:spe="http://schemas.microsoft.com/sharepoint/events">
-  <Receiver>
-    <Name>Document ID Generator</Name>
-    <Synchronization>Synchronous</Synchronization>
-    <Type>10001</Type>
-    <SequenceNumber>1000</SequenceNumber>
-    <Url/>
-    <Assembly>Microsoft.Office.DocumentManagement, Version=16.0.0.0, Culture=neutral, PublicKeyToken=71e9bce111e9429c</Assembly>
-    <Class>Microsoft.Office.DocumentManagement.Internal.DocIdHandler</Class>
-    <Data/>
-    <Filter/>
-  </Receiver>
-  <Receiver>
-    <Name>Document ID Generator</Name>
-    <Synchronization>Synchronous</Synchronization>
-    <Type>10002</Type>
-    <SequenceNumber>1001</SequenceNumber>
-    <Url/>
-    <Assembly>Microsoft.Office.DocumentManagement, Version=16.0.0.0, Culture=neutral, PublicKeyToken=71e9bce111e9429c</Assembly>
-    <Class>Microsoft.Office.DocumentManagement.Internal.DocIdHandler</Class>
-    <Data/>
-    <Filter/>
-  </Receiver>
-  <Receiver>
-    <Name>Document ID Generator</Name>
-    <Synchronization>Synchronous</Synchronization>
-    <Type>10004</Type>
-    <SequenceNumber>1002</SequenceNumber>
-    <Url/>
-    <Assembly>Microsoft.Office.DocumentManagement, Version=16.0.0.0, Culture=neutral, PublicKeyToken=71e9bce111e9429c</Assembly>
-    <Class>Microsoft.Office.DocumentManagement.Internal.DocIdHandler</Class>
-    <Data/>
-    <Filter/>
-  </Receiver>
-  <Receiver>
-    <Name>Document ID Generator</Name>
-    <Synchronization>Synchronous</Synchronization>
-    <Type>10006</Type>
-    <SequenceNumber>1003</SequenceNumber>
-    <Url/>
-    <Assembly>Microsoft.Office.DocumentManagement, Version=16.0.0.0, Culture=neutral, PublicKeyToken=71e9bce111e9429c</Assembly>
-    <Class>Microsoft.Office.DocumentManagement.Internal.DocIdHandler</Class>
-    <Data/>
-    <Filter/>
-  </Receiver>
-</spe:Receivers>
+<FormTemplates xmlns="http://schemas.microsoft.com/sharepoint/v3/contenttype/forms">
+  <Display>DocumentLibraryForm</Display>
+  <Edit>DocumentLibraryForm</Edit>
+  <New>DocumentLibraryForm</New>
+</FormTemplates>
 </file>
 
 <file path=customXml/item2.xml><?xml version="1.0" encoding="utf-8"?>
@@ -3985,19 +3739,6 @@
 </file>
 
 <file path=customXml/item3.xml><?xml version="1.0" encoding="utf-8"?>
-<?mso-contentType ?>
-<FormTemplates xmlns="http://schemas.microsoft.com/sharepoint/v3/contenttype/forms">
-  <Display>DocumentLibraryForm</Display>
-  <Edit>DocumentLibraryForm</Edit>
-  <New>DocumentLibraryForm</New>
-</FormTemplates>
-</file>
-
-<file path=customXml/item4.xml><?xml version="1.0" encoding="utf-8"?>
-<b:Sources xmlns:b="http://schemas.openxmlformats.org/officeDocument/2006/bibliography" xmlns="http://schemas.openxmlformats.org/officeDocument/2006/bibliography" SelectedStyle="\APA.XSL" StyleName="APA"/>
-</file>
-
-<file path=customXml/item5.xml><?xml version="1.0" encoding="utf-8"?>
 <p:properties xmlns:p="http://schemas.microsoft.com/office/2006/metadata/properties" xmlns:xsi="http://www.w3.org/2001/XMLSchema-instance" xmlns:pc="http://schemas.microsoft.com/office/infopath/2007/PartnerControls">
   <documentManagement>
     <TaxKeywordTaxHTField xmlns="4a2ce632-3ebe-48ff-a8b1-ed342ea1f401">
@@ -4023,22 +3764,112 @@
 </p:properties>
 </file>
 
+<file path=customXml/item4.xml><?xml version="1.0" encoding="utf-8"?>
+<?mso-contentType ?>
+<spe:Receivers xmlns:spe="http://schemas.microsoft.com/sharepoint/events">
+  <Receiver>
+    <Name>Document ID Generator</Name>
+    <Synchronization>Synchronous</Synchronization>
+    <Type>10001</Type>
+    <SequenceNumber>1000</SequenceNumber>
+    <Url/>
+    <Assembly>Microsoft.Office.DocumentManagement, Version=16.0.0.0, Culture=neutral, PublicKeyToken=71e9bce111e9429c</Assembly>
+    <Class>Microsoft.Office.DocumentManagement.Internal.DocIdHandler</Class>
+    <Data/>
+    <Filter/>
+  </Receiver>
+  <Receiver>
+    <Name>Document ID Generator</Name>
+    <Synchronization>Synchronous</Synchronization>
+    <Type>10002</Type>
+    <SequenceNumber>1001</SequenceNumber>
+    <Url/>
+    <Assembly>Microsoft.Office.DocumentManagement, Version=16.0.0.0, Culture=neutral, PublicKeyToken=71e9bce111e9429c</Assembly>
+    <Class>Microsoft.Office.DocumentManagement.Internal.DocIdHandler</Class>
+    <Data/>
+    <Filter/>
+  </Receiver>
+  <Receiver>
+    <Name>Document ID Generator</Name>
+    <Synchronization>Synchronous</Synchronization>
+    <Type>10004</Type>
+    <SequenceNumber>1002</SequenceNumber>
+    <Url/>
+    <Assembly>Microsoft.Office.DocumentManagement, Version=16.0.0.0, Culture=neutral, PublicKeyToken=71e9bce111e9429c</Assembly>
+    <Class>Microsoft.Office.DocumentManagement.Internal.DocIdHandler</Class>
+    <Data/>
+    <Filter/>
+  </Receiver>
+  <Receiver>
+    <Name>Document ID Generator</Name>
+    <Synchronization>Synchronous</Synchronization>
+    <Type>10006</Type>
+    <SequenceNumber>1003</SequenceNumber>
+    <Url/>
+    <Assembly>Microsoft.Office.DocumentManagement, Version=16.0.0.0, Culture=neutral, PublicKeyToken=71e9bce111e9429c</Assembly>
+    <Class>Microsoft.Office.DocumentManagement.Internal.DocIdHandler</Class>
+    <Data/>
+    <Filter/>
+  </Receiver>
+</spe:Receivers>
+</file>
+
+<file path=customXml/item5.xml><?xml version="1.0" encoding="utf-8"?>
+<b:Sources xmlns:b="http://schemas.openxmlformats.org/officeDocument/2006/bibliography" xmlns="http://schemas.openxmlformats.org/officeDocument/2006/bibliography" SelectedStyle="\APA.XSL" StyleName="APA"/>
+</file>
+
 <file path=customXml/itemProps1.xml><?xml version="1.0" encoding="utf-8"?>
-<ds:datastoreItem xmlns:ds="http://schemas.openxmlformats.org/officeDocument/2006/customXml" ds:itemID="{A963DD5A-F43A-4779-AD9E-9831E6F17203}"/>
+<ds:datastoreItem xmlns:ds="http://schemas.openxmlformats.org/officeDocument/2006/customXml" ds:itemID="{E0942D17-9677-4310-896C-DDEEC1F22EC5}">
+  <ds:schemaRefs>
+    <ds:schemaRef ds:uri="http://schemas.microsoft.com/sharepoint/v3/contenttype/forms"/>
+  </ds:schemaRefs>
+</ds:datastoreItem>
 </file>
 
 <file path=customXml/itemProps2.xml><?xml version="1.0" encoding="utf-8"?>
-<ds:datastoreItem xmlns:ds="http://schemas.openxmlformats.org/officeDocument/2006/customXml" ds:itemID="{D7411A39-DDCB-4816-ACA0-1DA3C532EEF4}"/>
+<ds:datastoreItem xmlns:ds="http://schemas.openxmlformats.org/officeDocument/2006/customXml" ds:itemID="{D7411A39-DDCB-4816-ACA0-1DA3C532EEF4}">
+  <ds:schemaRefs>
+    <ds:schemaRef ds:uri="http://schemas.microsoft.com/office/2006/metadata/contentType"/>
+    <ds:schemaRef ds:uri="http://schemas.microsoft.com/office/2006/metadata/properties/metaAttributes"/>
+    <ds:schemaRef ds:uri="http://www.w3.org/2001/XMLSchema"/>
+    <ds:schemaRef ds:uri="http://schemas.microsoft.com/office/2006/metadata/properties"/>
+    <ds:schemaRef ds:uri="http://schemas.microsoft.com/sharepoint/v3"/>
+    <ds:schemaRef ds:uri="4a2ce632-3ebe-48ff-a8b1-ed342ea1f401"/>
+    <ds:schemaRef ds:uri="68913d9e-3541-451c-9afb-339bfbb0cd4a"/>
+    <ds:schemaRef ds:uri="http://schemas.microsoft.com/office/2006/documentManagement/types"/>
+    <ds:schemaRef ds:uri="http://schemas.microsoft.com/office/infopath/2007/PartnerControls"/>
+    <ds:schemaRef ds:uri="http://schemas.openxmlformats.org/package/2006/metadata/core-properties"/>
+    <ds:schemaRef ds:uri="http://purl.org/dc/elements/1.1/"/>
+    <ds:schemaRef ds:uri="http://purl.org/dc/terms/"/>
+    <ds:schemaRef ds:uri="http://schemas.microsoft.com/internal/obd"/>
+  </ds:schemaRefs>
+</ds:datastoreItem>
 </file>
 
 <file path=customXml/itemProps3.xml><?xml version="1.0" encoding="utf-8"?>
-<ds:datastoreItem xmlns:ds="http://schemas.openxmlformats.org/officeDocument/2006/customXml" ds:itemID="{E0942D17-9677-4310-896C-DDEEC1F22EC5}"/>
+<ds:datastoreItem xmlns:ds="http://schemas.openxmlformats.org/officeDocument/2006/customXml" ds:itemID="{E86D985A-2E38-41C5-AAD4-2FFDF2E0554E}">
+  <ds:schemaRefs>
+    <ds:schemaRef ds:uri="http://schemas.microsoft.com/office/2006/metadata/properties"/>
+    <ds:schemaRef ds:uri="http://schemas.microsoft.com/office/infopath/2007/PartnerControls"/>
+    <ds:schemaRef ds:uri="4a2ce632-3ebe-48ff-a8b1-ed342ea1f401"/>
+    <ds:schemaRef ds:uri="68913d9e-3541-451c-9afb-339bfbb0cd4a"/>
+    <ds:schemaRef ds:uri="http://schemas.microsoft.com/sharepoint/v3"/>
+  </ds:schemaRefs>
+</ds:datastoreItem>
 </file>
 
 <file path=customXml/itemProps4.xml><?xml version="1.0" encoding="utf-8"?>
-<ds:datastoreItem xmlns:ds="http://schemas.openxmlformats.org/officeDocument/2006/customXml" ds:itemID="{939ACE9B-AA17-43F1-9529-39E4C4EEECC7}"/>
+<ds:datastoreItem xmlns:ds="http://schemas.openxmlformats.org/officeDocument/2006/customXml" ds:itemID="{A963DD5A-F43A-4779-AD9E-9831E6F17203}">
+  <ds:schemaRefs>
+    <ds:schemaRef ds:uri="http://schemas.microsoft.com/sharepoint/events"/>
+  </ds:schemaRefs>
+</ds:datastoreItem>
 </file>
 
 <file path=customXml/itemProps5.xml><?xml version="1.0" encoding="utf-8"?>
-<ds:datastoreItem xmlns:ds="http://schemas.openxmlformats.org/officeDocument/2006/customXml" ds:itemID="{E86D985A-2E38-41C5-AAD4-2FFDF2E0554E}"/>
+<ds:datastoreItem xmlns:ds="http://schemas.openxmlformats.org/officeDocument/2006/customXml" ds:itemID="{0B71BC5F-1F5F-904E-A80E-947B82D4F3A6}">
+  <ds:schemaRefs>
+    <ds:schemaRef ds:uri="http://schemas.openxmlformats.org/officeDocument/2006/bibliography"/>
+  </ds:schemaRefs>
+</ds:datastoreItem>
 </file>
</xml_diff>